<commit_message>
Commit ajustes proyect plan
</commit_message>
<xml_diff>
--- a/src/main/resources/PSP0 Project Plan Summary.docx
+++ b/src/main/resources/PSP0 Project Plan Summary.docx
@@ -39,12 +39,6 @@
         <w:gridCol w:w="1440"/>
       </w:tblGrid>
       <w:tr>
-        <w:tblPrEx>
-          <w:tblCellMar>
-            <w:top w:w="0" w:type="dxa"/>
-            <w:bottom w:w="0" w:type="dxa"/>
-          </w:tblCellMar>
-        </w:tblPrEx>
         <w:trPr>
           <w:cantSplit/>
         </w:trPr>
@@ -117,12 +111,6 @@
         </w:tc>
       </w:tr>
       <w:tr>
-        <w:tblPrEx>
-          <w:tblCellMar>
-            <w:top w:w="0" w:type="dxa"/>
-            <w:bottom w:w="0" w:type="dxa"/>
-          </w:tblCellMar>
-        </w:tblPrEx>
         <w:trPr>
           <w:cantSplit/>
         </w:trPr>
@@ -210,12 +198,6 @@
         </w:tc>
       </w:tr>
       <w:tr>
-        <w:tblPrEx>
-          <w:tblCellMar>
-            <w:top w:w="0" w:type="dxa"/>
-            <w:bottom w:w="0" w:type="dxa"/>
-          </w:tblCellMar>
-        </w:tblPrEx>
         <w:trPr>
           <w:cantSplit/>
         </w:trPr>
@@ -312,12 +294,6 @@
         <w:gridCol w:w="1368"/>
       </w:tblGrid>
       <w:tr>
-        <w:tblPrEx>
-          <w:tblCellMar>
-            <w:top w:w="0" w:type="dxa"/>
-            <w:bottom w:w="0" w:type="dxa"/>
-          </w:tblCellMar>
-        </w:tblPrEx>
         <w:trPr>
           <w:cantSplit/>
         </w:trPr>
@@ -329,7 +305,6 @@
             <w:pPr>
               <w:rPr>
                 <w:b/>
-                <w:sz w:val="22"/>
               </w:rPr>
             </w:pPr>
             <w:r>
@@ -350,7 +325,6 @@
               <w:jc w:val="center"/>
               <w:rPr>
                 <w:b/>
-                <w:sz w:val="22"/>
               </w:rPr>
             </w:pPr>
             <w:r>
@@ -371,7 +345,6 @@
               <w:jc w:val="center"/>
               <w:rPr>
                 <w:b/>
-                <w:sz w:val="22"/>
               </w:rPr>
             </w:pPr>
           </w:p>
@@ -383,17 +356,49 @@
           <w:p>
             <w:pPr>
               <w:jc w:val="center"/>
+              <w:rPr>
+                <w:b/>
+              </w:rPr>
+            </w:pPr>
+            <w:r>
               <w:rPr>
                 <w:b/>
                 <w:sz w:val="22"/>
               </w:rPr>
+              <w:t>Actual</w:t>
+            </w:r>
+          </w:p>
+        </w:tc>
+        <w:tc>
+          <w:tcPr>
+            <w:tcW w:w="245" w:type="dxa"/>
+          </w:tcPr>
+          <w:p>
+            <w:pPr>
+              <w:jc w:val="center"/>
+              <w:rPr>
+                <w:b/>
+              </w:rPr>
+            </w:pPr>
+          </w:p>
+        </w:tc>
+        <w:tc>
+          <w:tcPr>
+            <w:tcW w:w="1224" w:type="dxa"/>
+          </w:tcPr>
+          <w:p>
+            <w:pPr>
+              <w:jc w:val="center"/>
+              <w:rPr>
+                <w:b/>
+              </w:rPr>
             </w:pPr>
             <w:r>
               <w:rPr>
                 <w:b/>
                 <w:sz w:val="22"/>
               </w:rPr>
-              <w:t>Actual</w:t>
+              <w:t>To Date</w:t>
             </w:r>
           </w:p>
         </w:tc>
@@ -404,76 +409,34 @@
           <w:p>
             <w:pPr>
               <w:jc w:val="center"/>
+              <w:rPr>
+                <w:b/>
+              </w:rPr>
+            </w:pPr>
+          </w:p>
+        </w:tc>
+        <w:tc>
+          <w:tcPr>
+            <w:tcW w:w="1368" w:type="dxa"/>
+          </w:tcPr>
+          <w:p>
+            <w:pPr>
+              <w:jc w:val="center"/>
+              <w:rPr>
+                <w:b/>
+              </w:rPr>
+            </w:pPr>
+            <w:r>
               <w:rPr>
                 <w:b/>
                 <w:sz w:val="22"/>
               </w:rPr>
-            </w:pPr>
-          </w:p>
-        </w:tc>
-        <w:tc>
-          <w:tcPr>
-            <w:tcW w:w="1224" w:type="dxa"/>
-          </w:tcPr>
-          <w:p>
-            <w:pPr>
-              <w:jc w:val="center"/>
-              <w:rPr>
-                <w:b/>
-                <w:sz w:val="22"/>
-              </w:rPr>
-            </w:pPr>
-            <w:r>
-              <w:rPr>
-                <w:b/>
-                <w:sz w:val="22"/>
-              </w:rPr>
-              <w:t>To Date</w:t>
-            </w:r>
-          </w:p>
-        </w:tc>
-        <w:tc>
-          <w:tcPr>
-            <w:tcW w:w="245" w:type="dxa"/>
-          </w:tcPr>
-          <w:p>
-            <w:pPr>
-              <w:jc w:val="center"/>
-              <w:rPr>
-                <w:b/>
-              </w:rPr>
-            </w:pPr>
-          </w:p>
-        </w:tc>
-        <w:tc>
-          <w:tcPr>
-            <w:tcW w:w="1368" w:type="dxa"/>
-          </w:tcPr>
-          <w:p>
-            <w:pPr>
-              <w:jc w:val="center"/>
-              <w:rPr>
-                <w:b/>
-                <w:sz w:val="22"/>
-              </w:rPr>
-            </w:pPr>
-            <w:r>
-              <w:rPr>
-                <w:b/>
-                <w:sz w:val="22"/>
-              </w:rPr>
               <w:t>To Date %</w:t>
             </w:r>
           </w:p>
         </w:tc>
       </w:tr>
       <w:tr>
-        <w:tblPrEx>
-          <w:tblCellMar>
-            <w:top w:w="0" w:type="dxa"/>
-            <w:bottom w:w="0" w:type="dxa"/>
-          </w:tblCellMar>
-        </w:tblPrEx>
         <w:trPr>
           <w:cantSplit/>
         </w:trPr>
@@ -482,15 +445,10 @@
             <w:tcW w:w="3298" w:type="dxa"/>
           </w:tcPr>
           <w:p>
-            <w:pPr>
+            <w:r>
               <w:rPr>
                 <w:sz w:val="22"/>
               </w:rPr>
-            </w:pPr>
-            <w:r>
-              <w:rPr>
-                <w:sz w:val="22"/>
-              </w:rPr>
               <w:t xml:space="preserve">  Planning</w:t>
             </w:r>
           </w:p>
@@ -501,7 +459,7 @@
           </w:tcPr>
           <w:p>
             <w:r>
-              <w:t>1:00</w:t>
+              <w:t>60</w:t>
             </w:r>
           </w:p>
         </w:tc>
@@ -523,7 +481,7 @@
               <w:jc w:val="center"/>
             </w:pPr>
             <w:r>
-              <w:t>0:48</w:t>
+              <w:t>48</w:t>
             </w:r>
           </w:p>
         </w:tc>
@@ -545,7 +503,7 @@
               <w:jc w:val="center"/>
             </w:pPr>
             <w:r>
-              <w:t>0:48</w:t>
+              <w:t>48</w:t>
             </w:r>
           </w:p>
         </w:tc>
@@ -562,20 +520,22 @@
           <w:p>
             <w:pPr>
               <w:jc w:val="center"/>
-            </w:pPr>
-            <w:r>
-              <w:t>12.565445</w:t>
+              <w:rPr>
+                <w:sz w:val="20"/>
+                <w:szCs w:val="20"/>
+              </w:rPr>
+            </w:pPr>
+            <w:r>
+              <w:rPr>
+                <w:sz w:val="20"/>
+                <w:szCs w:val="20"/>
+              </w:rPr>
+              <w:t>14.11764706</w:t>
             </w:r>
           </w:p>
         </w:tc>
       </w:tr>
       <w:tr>
-        <w:tblPrEx>
-          <w:tblCellMar>
-            <w:top w:w="0" w:type="dxa"/>
-            <w:bottom w:w="0" w:type="dxa"/>
-          </w:tblCellMar>
-        </w:tblPrEx>
         <w:trPr>
           <w:cantSplit/>
         </w:trPr>
@@ -584,15 +544,10 @@
             <w:tcW w:w="3298" w:type="dxa"/>
           </w:tcPr>
           <w:p>
-            <w:pPr>
+            <w:r>
               <w:rPr>
                 <w:sz w:val="22"/>
               </w:rPr>
-            </w:pPr>
-            <w:r>
-              <w:rPr>
-                <w:sz w:val="22"/>
-              </w:rPr>
               <w:t xml:space="preserve">  Design</w:t>
             </w:r>
           </w:p>
@@ -603,7 +558,7 @@
           </w:tcPr>
           <w:p>
             <w:r>
-              <w:t>1:30</w:t>
+              <w:t>90</w:t>
             </w:r>
           </w:p>
         </w:tc>
@@ -626,7 +581,7 @@
               <w:jc w:val="center"/>
             </w:pPr>
             <w:r>
-              <w:t>1:52</w:t>
+              <w:t>112</w:t>
             </w:r>
           </w:p>
         </w:tc>
@@ -649,7 +604,7 @@
               <w:jc w:val="center"/>
             </w:pPr>
             <w:r>
-              <w:t>1:52</w:t>
+              <w:t>112</w:t>
             </w:r>
           </w:p>
         </w:tc>
@@ -670,20 +625,22 @@
           <w:p>
             <w:pPr>
               <w:jc w:val="center"/>
-            </w:pPr>
-            <w:r>
-              <w:t>29.3193717</w:t>
+              <w:rPr>
+                <w:sz w:val="20"/>
+                <w:szCs w:val="20"/>
+              </w:rPr>
+            </w:pPr>
+            <w:r>
+              <w:rPr>
+                <w:sz w:val="20"/>
+                <w:szCs w:val="20"/>
+              </w:rPr>
+              <w:t>32.94117647</w:t>
             </w:r>
           </w:p>
         </w:tc>
       </w:tr>
       <w:tr>
-        <w:tblPrEx>
-          <w:tblCellMar>
-            <w:top w:w="0" w:type="dxa"/>
-            <w:bottom w:w="0" w:type="dxa"/>
-          </w:tblCellMar>
-        </w:tblPrEx>
         <w:trPr>
           <w:cantSplit/>
         </w:trPr>
@@ -692,15 +649,10 @@
             <w:tcW w:w="3298" w:type="dxa"/>
           </w:tcPr>
           <w:p>
-            <w:pPr>
+            <w:r>
               <w:rPr>
                 <w:sz w:val="22"/>
               </w:rPr>
-            </w:pPr>
-            <w:r>
-              <w:rPr>
-                <w:sz w:val="22"/>
-              </w:rPr>
               <w:t xml:space="preserve">  Code</w:t>
             </w:r>
           </w:p>
@@ -711,7 +663,7 @@
           </w:tcPr>
           <w:p>
             <w:r>
-              <w:t>2:00</w:t>
+              <w:t>120</w:t>
             </w:r>
           </w:p>
         </w:tc>
@@ -734,7 +686,7 @@
               <w:jc w:val="center"/>
             </w:pPr>
             <w:r>
-              <w:t>2:36</w:t>
+              <w:t>156</w:t>
             </w:r>
           </w:p>
         </w:tc>
@@ -757,7 +709,7 @@
               <w:jc w:val="center"/>
             </w:pPr>
             <w:r>
-              <w:t>2:36</w:t>
+              <w:t>156</w:t>
             </w:r>
           </w:p>
         </w:tc>
@@ -778,20 +730,22 @@
           <w:p>
             <w:pPr>
               <w:jc w:val="center"/>
-            </w:pPr>
-            <w:r>
-              <w:t>40.8376963</w:t>
+              <w:rPr>
+                <w:sz w:val="20"/>
+                <w:szCs w:val="20"/>
+              </w:rPr>
+            </w:pPr>
+            <w:r>
+              <w:rPr>
+                <w:sz w:val="20"/>
+                <w:szCs w:val="20"/>
+              </w:rPr>
+              <w:t>45.88235294</w:t>
             </w:r>
           </w:p>
         </w:tc>
       </w:tr>
       <w:tr>
-        <w:tblPrEx>
-          <w:tblCellMar>
-            <w:top w:w="0" w:type="dxa"/>
-            <w:bottom w:w="0" w:type="dxa"/>
-          </w:tblCellMar>
-        </w:tblPrEx>
         <w:trPr>
           <w:cantSplit/>
         </w:trPr>
@@ -800,15 +754,10 @@
             <w:tcW w:w="3298" w:type="dxa"/>
           </w:tcPr>
           <w:p>
-            <w:pPr>
+            <w:r>
               <w:rPr>
                 <w:sz w:val="22"/>
               </w:rPr>
-            </w:pPr>
-            <w:r>
-              <w:rPr>
-                <w:sz w:val="22"/>
-              </w:rPr>
               <w:t xml:space="preserve">  Compile</w:t>
             </w:r>
           </w:p>
@@ -819,7 +768,7 @@
           </w:tcPr>
           <w:p>
             <w:r>
-              <w:t>0:20</w:t>
+              <w:t>0</w:t>
             </w:r>
           </w:p>
         </w:tc>
@@ -842,7 +791,7 @@
               <w:jc w:val="center"/>
             </w:pPr>
             <w:r>
-              <w:t>0:02</w:t>
+              <w:t>0</w:t>
             </w:r>
           </w:p>
         </w:tc>
@@ -865,7 +814,7 @@
               <w:jc w:val="center"/>
             </w:pPr>
             <w:r>
-              <w:t>0:02</w:t>
+              <w:t>0</w:t>
             </w:r>
           </w:p>
         </w:tc>
@@ -888,18 +837,12 @@
               <w:jc w:val="center"/>
             </w:pPr>
             <w:r>
-              <w:t>0.52356021</w:t>
+              <w:t>0</w:t>
             </w:r>
           </w:p>
         </w:tc>
       </w:tr>
       <w:tr>
-        <w:tblPrEx>
-          <w:tblCellMar>
-            <w:top w:w="0" w:type="dxa"/>
-            <w:bottom w:w="0" w:type="dxa"/>
-          </w:tblCellMar>
-        </w:tblPrEx>
         <w:trPr>
           <w:cantSplit/>
         </w:trPr>
@@ -908,15 +851,10 @@
             <w:tcW w:w="3298" w:type="dxa"/>
           </w:tcPr>
           <w:p>
-            <w:pPr>
+            <w:r>
               <w:rPr>
                 <w:sz w:val="22"/>
               </w:rPr>
-            </w:pPr>
-            <w:r>
-              <w:rPr>
-                <w:sz w:val="22"/>
-              </w:rPr>
               <w:t xml:space="preserve">  Test</w:t>
             </w:r>
           </w:p>
@@ -927,7 +865,7 @@
           </w:tcPr>
           <w:p>
             <w:r>
-              <w:t>0:30</w:t>
+              <w:t>30</w:t>
             </w:r>
           </w:p>
         </w:tc>
@@ -950,7 +888,7 @@
               <w:jc w:val="center"/>
             </w:pPr>
             <w:r>
-              <w:t>0:25</w:t>
+              <w:t>25</w:t>
             </w:r>
           </w:p>
         </w:tc>
@@ -973,7 +911,7 @@
               <w:jc w:val="center"/>
             </w:pPr>
             <w:r>
-              <w:t>0:25</w:t>
+              <w:t>25</w:t>
             </w:r>
           </w:p>
         </w:tc>
@@ -990,20 +928,22 @@
           <w:p>
             <w:pPr>
               <w:jc w:val="center"/>
-            </w:pPr>
-            <w:r>
-              <w:t>6.54450262</w:t>
+              <w:rPr>
+                <w:sz w:val="20"/>
+                <w:szCs w:val="20"/>
+              </w:rPr>
+            </w:pPr>
+            <w:r>
+              <w:rPr>
+                <w:sz w:val="20"/>
+                <w:szCs w:val="20"/>
+              </w:rPr>
+              <w:t>7.352941176</w:t>
             </w:r>
           </w:p>
         </w:tc>
       </w:tr>
       <w:tr>
-        <w:tblPrEx>
-          <w:tblCellMar>
-            <w:top w:w="0" w:type="dxa"/>
-            <w:bottom w:w="0" w:type="dxa"/>
-          </w:tblCellMar>
-        </w:tblPrEx>
         <w:trPr>
           <w:cantSplit/>
         </w:trPr>
@@ -1012,15 +952,10 @@
             <w:tcW w:w="3298" w:type="dxa"/>
           </w:tcPr>
           <w:p>
-            <w:pPr>
+            <w:r>
               <w:rPr>
                 <w:sz w:val="22"/>
               </w:rPr>
-            </w:pPr>
-            <w:r>
-              <w:rPr>
-                <w:sz w:val="22"/>
-              </w:rPr>
               <w:t xml:space="preserve">  Postmortem</w:t>
             </w:r>
           </w:p>
@@ -1031,7 +966,7 @@
           </w:tcPr>
           <w:p>
             <w:r>
-              <w:t>0:40</w:t>
+              <w:t>40</w:t>
             </w:r>
           </w:p>
         </w:tc>
@@ -1053,7 +988,7 @@
               <w:jc w:val="center"/>
             </w:pPr>
             <w:r>
-              <w:t>0:39</w:t>
+              <w:t>39</w:t>
             </w:r>
           </w:p>
         </w:tc>
@@ -1075,7 +1010,7 @@
               <w:jc w:val="center"/>
             </w:pPr>
             <w:r>
-              <w:t>0:39</w:t>
+              <w:t>39</w:t>
             </w:r>
           </w:p>
         </w:tc>
@@ -1095,20 +1030,22 @@
           <w:p>
             <w:pPr>
               <w:jc w:val="center"/>
-            </w:pPr>
-            <w:r>
-              <w:t>10.2094241</w:t>
+              <w:rPr>
+                <w:sz w:val="20"/>
+                <w:szCs w:val="20"/>
+              </w:rPr>
+            </w:pPr>
+            <w:r>
+              <w:rPr>
+                <w:sz w:val="20"/>
+                <w:szCs w:val="20"/>
+              </w:rPr>
+              <w:t>11.47058824</w:t>
             </w:r>
           </w:p>
         </w:tc>
       </w:tr>
       <w:tr>
-        <w:tblPrEx>
-          <w:tblCellMar>
-            <w:top w:w="0" w:type="dxa"/>
-            <w:bottom w:w="0" w:type="dxa"/>
-          </w:tblCellMar>
-        </w:tblPrEx>
         <w:trPr>
           <w:cantSplit/>
         </w:trPr>
@@ -1117,15 +1054,10 @@
             <w:tcW w:w="3298" w:type="dxa"/>
           </w:tcPr>
           <w:p>
-            <w:pPr>
+            <w:r>
               <w:rPr>
                 <w:sz w:val="22"/>
               </w:rPr>
-            </w:pPr>
-            <w:r>
-              <w:rPr>
-                <w:sz w:val="22"/>
-              </w:rPr>
               <w:t xml:space="preserve">    Total</w:t>
             </w:r>
           </w:p>
@@ -1142,7 +1074,7 @@
               <w:jc w:val="center"/>
             </w:pPr>
             <w:r>
-              <w:t>6:00</w:t>
+              <w:t>340</w:t>
             </w:r>
           </w:p>
         </w:tc>
@@ -1165,7 +1097,7 @@
               <w:jc w:val="center"/>
             </w:pPr>
             <w:r>
-              <w:t>6:22</w:t>
+              <w:t>380</w:t>
             </w:r>
           </w:p>
         </w:tc>
@@ -1188,7 +1120,7 @@
               <w:jc w:val="center"/>
             </w:pPr>
             <w:r>
-              <w:t>6:22</w:t>
+              <w:t>380</w:t>
             </w:r>
           </w:p>
         </w:tc>
@@ -1217,12 +1149,6 @@
         </w:tc>
       </w:tr>
       <w:tr>
-        <w:tblPrEx>
-          <w:tblCellMar>
-            <w:top w:w="0" w:type="dxa"/>
-            <w:bottom w:w="0" w:type="dxa"/>
-          </w:tblCellMar>
-        </w:tblPrEx>
         <w:trPr>
           <w:cantSplit/>
         </w:trPr>
@@ -1234,7 +1160,6 @@
             <w:pPr>
               <w:rPr>
                 <w:b/>
-                <w:sz w:val="22"/>
               </w:rPr>
             </w:pPr>
           </w:p>
@@ -1249,7 +1174,6 @@
               <w:rPr>
                 <w:b/>
                 <w:i/>
-                <w:sz w:val="22"/>
               </w:rPr>
             </w:pPr>
           </w:p>
@@ -1263,7 +1187,6 @@
               <w:jc w:val="center"/>
               <w:rPr>
                 <w:b/>
-                <w:sz w:val="22"/>
               </w:rPr>
             </w:pPr>
           </w:p>
@@ -1277,7 +1200,6 @@
               <w:jc w:val="center"/>
               <w:rPr>
                 <w:b/>
-                <w:sz w:val="22"/>
               </w:rPr>
             </w:pPr>
           </w:p>
@@ -1291,7 +1213,6 @@
               <w:jc w:val="center"/>
               <w:rPr>
                 <w:b/>
-                <w:sz w:val="22"/>
               </w:rPr>
             </w:pPr>
           </w:p>
@@ -1305,7 +1226,6 @@
               <w:jc w:val="center"/>
               <w:rPr>
                 <w:b/>
-                <w:sz w:val="22"/>
               </w:rPr>
             </w:pPr>
           </w:p>
@@ -1332,19 +1252,12 @@
               <w:jc w:val="center"/>
               <w:rPr>
                 <w:b/>
-                <w:sz w:val="22"/>
               </w:rPr>
             </w:pPr>
           </w:p>
         </w:tc>
       </w:tr>
       <w:tr>
-        <w:tblPrEx>
-          <w:tblCellMar>
-            <w:top w:w="0" w:type="dxa"/>
-            <w:bottom w:w="0" w:type="dxa"/>
-          </w:tblCellMar>
-        </w:tblPrEx>
         <w:trPr>
           <w:cantSplit/>
         </w:trPr>
@@ -1356,7 +1269,6 @@
             <w:pPr>
               <w:rPr>
                 <w:b/>
-                <w:sz w:val="22"/>
               </w:rPr>
             </w:pPr>
             <w:r>
@@ -1378,7 +1290,6 @@
               <w:rPr>
                 <w:b/>
                 <w:i/>
-                <w:sz w:val="22"/>
               </w:rPr>
             </w:pPr>
           </w:p>
@@ -1390,111 +1301,100 @@
           <w:p>
             <w:pPr>
               <w:jc w:val="center"/>
+              <w:rPr>
+                <w:b/>
+              </w:rPr>
+            </w:pPr>
+          </w:p>
+        </w:tc>
+        <w:tc>
+          <w:tcPr>
+            <w:tcW w:w="1152" w:type="dxa"/>
+          </w:tcPr>
+          <w:p>
+            <w:pPr>
+              <w:jc w:val="center"/>
+              <w:rPr>
+                <w:b/>
+              </w:rPr>
+            </w:pPr>
+            <w:r>
               <w:rPr>
                 <w:b/>
                 <w:sz w:val="22"/>
               </w:rPr>
-            </w:pPr>
-          </w:p>
-        </w:tc>
-        <w:tc>
-          <w:tcPr>
-            <w:tcW w:w="1152" w:type="dxa"/>
-          </w:tcPr>
-          <w:p>
-            <w:pPr>
-              <w:jc w:val="center"/>
+              <w:t>Actual</w:t>
+            </w:r>
+          </w:p>
+        </w:tc>
+        <w:tc>
+          <w:tcPr>
+            <w:tcW w:w="245" w:type="dxa"/>
+          </w:tcPr>
+          <w:p>
+            <w:pPr>
+              <w:jc w:val="center"/>
+              <w:rPr>
+                <w:b/>
+              </w:rPr>
+            </w:pPr>
+          </w:p>
+        </w:tc>
+        <w:tc>
+          <w:tcPr>
+            <w:tcW w:w="1224" w:type="dxa"/>
+          </w:tcPr>
+          <w:p>
+            <w:pPr>
+              <w:jc w:val="center"/>
+              <w:rPr>
+                <w:b/>
+              </w:rPr>
+            </w:pPr>
+            <w:r>
               <w:rPr>
                 <w:b/>
                 <w:sz w:val="22"/>
               </w:rPr>
+              <w:t>To Date</w:t>
+            </w:r>
+          </w:p>
+        </w:tc>
+        <w:tc>
+          <w:tcPr>
+            <w:tcW w:w="245" w:type="dxa"/>
+          </w:tcPr>
+          <w:p>
+            <w:pPr>
+              <w:jc w:val="center"/>
+              <w:rPr>
+                <w:b/>
+              </w:rPr>
+            </w:pPr>
+          </w:p>
+        </w:tc>
+        <w:tc>
+          <w:tcPr>
+            <w:tcW w:w="1368" w:type="dxa"/>
+          </w:tcPr>
+          <w:p>
+            <w:pPr>
+              <w:jc w:val="center"/>
+              <w:rPr>
+                <w:b/>
+              </w:rPr>
             </w:pPr>
             <w:r>
               <w:rPr>
                 <w:b/>
                 <w:sz w:val="22"/>
               </w:rPr>
-              <w:t>Actual</w:t>
-            </w:r>
-          </w:p>
-        </w:tc>
-        <w:tc>
-          <w:tcPr>
-            <w:tcW w:w="245" w:type="dxa"/>
-          </w:tcPr>
-          <w:p>
-            <w:pPr>
-              <w:jc w:val="center"/>
-              <w:rPr>
-                <w:b/>
-                <w:sz w:val="22"/>
-              </w:rPr>
-            </w:pPr>
-          </w:p>
-        </w:tc>
-        <w:tc>
-          <w:tcPr>
-            <w:tcW w:w="1224" w:type="dxa"/>
-          </w:tcPr>
-          <w:p>
-            <w:pPr>
-              <w:jc w:val="center"/>
-              <w:rPr>
-                <w:b/>
-                <w:sz w:val="22"/>
-              </w:rPr>
-            </w:pPr>
-            <w:r>
-              <w:rPr>
-                <w:b/>
-                <w:sz w:val="22"/>
-              </w:rPr>
-              <w:t>To Date</w:t>
-            </w:r>
-          </w:p>
-        </w:tc>
-        <w:tc>
-          <w:tcPr>
-            <w:tcW w:w="245" w:type="dxa"/>
-          </w:tcPr>
-          <w:p>
-            <w:pPr>
-              <w:jc w:val="center"/>
-              <w:rPr>
-                <w:b/>
-              </w:rPr>
-            </w:pPr>
-          </w:p>
-        </w:tc>
-        <w:tc>
-          <w:tcPr>
-            <w:tcW w:w="1368" w:type="dxa"/>
-          </w:tcPr>
-          <w:p>
-            <w:pPr>
-              <w:jc w:val="center"/>
-              <w:rPr>
-                <w:b/>
-                <w:sz w:val="22"/>
-              </w:rPr>
-            </w:pPr>
-            <w:r>
-              <w:rPr>
-                <w:b/>
-                <w:sz w:val="22"/>
-              </w:rPr>
               <w:t>To Date %</w:t>
             </w:r>
           </w:p>
         </w:tc>
       </w:tr>
       <w:tr>
-        <w:tblPrEx>
-          <w:tblCellMar>
-            <w:top w:w="0" w:type="dxa"/>
-            <w:bottom w:w="0" w:type="dxa"/>
-          </w:tblCellMar>
-        </w:tblPrEx>
         <w:trPr>
           <w:cantSplit/>
         </w:trPr>
@@ -1503,15 +1403,10 @@
             <w:tcW w:w="3298" w:type="dxa"/>
           </w:tcPr>
           <w:p>
-            <w:pPr>
+            <w:r>
               <w:rPr>
                 <w:sz w:val="22"/>
               </w:rPr>
-            </w:pPr>
-            <w:r>
-              <w:rPr>
-                <w:sz w:val="22"/>
-              </w:rPr>
               <w:t xml:space="preserve">  Planning</w:t>
             </w:r>
           </w:p>
@@ -1520,25 +1415,13 @@
           <w:tcPr>
             <w:tcW w:w="1152" w:type="dxa"/>
           </w:tcPr>
-          <w:p>
-            <w:pPr>
-              <w:rPr>
-                <w:sz w:val="22"/>
-              </w:rPr>
-            </w:pPr>
-          </w:p>
+          <w:p/>
         </w:tc>
         <w:tc>
           <w:tcPr>
             <w:tcW w:w="245" w:type="dxa"/>
           </w:tcPr>
-          <w:p>
-            <w:pPr>
-              <w:rPr>
-                <w:sz w:val="22"/>
-              </w:rPr>
-            </w:pPr>
-          </w:p>
+          <w:p/>
         </w:tc>
         <w:tc>
           <w:tcPr>
@@ -1552,7 +1435,7 @@
               <w:jc w:val="center"/>
             </w:pPr>
             <w:r>
-              <w:t>0:32</w:t>
+              <w:t>1</w:t>
             </w:r>
           </w:p>
         </w:tc>
@@ -1574,7 +1457,7 @@
               <w:jc w:val="center"/>
             </w:pPr>
             <w:r>
-              <w:t>0:32</w:t>
+              <w:t>1</w:t>
             </w:r>
           </w:p>
         </w:tc>
@@ -1593,18 +1476,12 @@
               <w:jc w:val="center"/>
             </w:pPr>
             <w:r>
-              <w:t>58.1818182</w:t>
+              <w:t>25</w:t>
             </w:r>
           </w:p>
         </w:tc>
       </w:tr>
       <w:tr>
-        <w:tblPrEx>
-          <w:tblCellMar>
-            <w:top w:w="0" w:type="dxa"/>
-            <w:bottom w:w="0" w:type="dxa"/>
-          </w:tblCellMar>
-        </w:tblPrEx>
         <w:trPr>
           <w:cantSplit/>
         </w:trPr>
@@ -1613,15 +1490,10 @@
             <w:tcW w:w="3298" w:type="dxa"/>
           </w:tcPr>
           <w:p>
-            <w:pPr>
+            <w:r>
               <w:rPr>
                 <w:sz w:val="22"/>
               </w:rPr>
-            </w:pPr>
-            <w:r>
-              <w:rPr>
-                <w:sz w:val="22"/>
-              </w:rPr>
               <w:t xml:space="preserve">  Design</w:t>
             </w:r>
           </w:p>
@@ -1630,25 +1502,13 @@
           <w:tcPr>
             <w:tcW w:w="1152" w:type="dxa"/>
           </w:tcPr>
-          <w:p>
-            <w:pPr>
-              <w:rPr>
-                <w:sz w:val="22"/>
-              </w:rPr>
-            </w:pPr>
-          </w:p>
+          <w:p/>
         </w:tc>
         <w:tc>
           <w:tcPr>
             <w:tcW w:w="245" w:type="dxa"/>
           </w:tcPr>
-          <w:p>
-            <w:pPr>
-              <w:rPr>
-                <w:sz w:val="22"/>
-              </w:rPr>
-            </w:pPr>
-          </w:p>
+          <w:p/>
         </w:tc>
         <w:tc>
           <w:tcPr>
@@ -1663,7 +1523,7 @@
               <w:jc w:val="center"/>
             </w:pPr>
             <w:r>
-              <w:t>0:05</w:t>
+              <w:t>1</w:t>
             </w:r>
           </w:p>
         </w:tc>
@@ -1686,7 +1546,7 @@
               <w:jc w:val="center"/>
             </w:pPr>
             <w:r>
-              <w:t>0:05</w:t>
+              <w:t>1</w:t>
             </w:r>
           </w:p>
         </w:tc>
@@ -1709,18 +1569,12 @@
               <w:jc w:val="center"/>
             </w:pPr>
             <w:r>
-              <w:t>9.09090909</w:t>
+              <w:t>25</w:t>
             </w:r>
           </w:p>
         </w:tc>
       </w:tr>
       <w:tr>
-        <w:tblPrEx>
-          <w:tblCellMar>
-            <w:top w:w="0" w:type="dxa"/>
-            <w:bottom w:w="0" w:type="dxa"/>
-          </w:tblCellMar>
-        </w:tblPrEx>
         <w:trPr>
           <w:cantSplit/>
         </w:trPr>
@@ -1729,15 +1583,10 @@
             <w:tcW w:w="3298" w:type="dxa"/>
           </w:tcPr>
           <w:p>
-            <w:pPr>
+            <w:r>
               <w:rPr>
                 <w:sz w:val="22"/>
               </w:rPr>
-            </w:pPr>
-            <w:r>
-              <w:rPr>
-                <w:sz w:val="22"/>
-              </w:rPr>
               <w:t xml:space="preserve">  Code</w:t>
             </w:r>
           </w:p>
@@ -1746,25 +1595,13 @@
           <w:tcPr>
             <w:tcW w:w="1152" w:type="dxa"/>
           </w:tcPr>
-          <w:p>
-            <w:pPr>
-              <w:rPr>
-                <w:sz w:val="22"/>
-              </w:rPr>
-            </w:pPr>
-          </w:p>
+          <w:p/>
         </w:tc>
         <w:tc>
           <w:tcPr>
             <w:tcW w:w="245" w:type="dxa"/>
           </w:tcPr>
-          <w:p>
-            <w:pPr>
-              <w:rPr>
-                <w:sz w:val="22"/>
-              </w:rPr>
-            </w:pPr>
-          </w:p>
+          <w:p/>
         </w:tc>
         <w:tc>
           <w:tcPr>
@@ -1779,7 +1616,7 @@
               <w:jc w:val="center"/>
             </w:pPr>
             <w:r>
-              <w:t>0:18</w:t>
+              <w:t>2</w:t>
             </w:r>
           </w:p>
         </w:tc>
@@ -1802,7 +1639,7 @@
               <w:jc w:val="center"/>
             </w:pPr>
             <w:r>
-              <w:t>0:18</w:t>
+              <w:t>2</w:t>
             </w:r>
           </w:p>
         </w:tc>
@@ -1825,18 +1662,12 @@
               <w:jc w:val="center"/>
             </w:pPr>
             <w:r>
-              <w:t>32.7272727</w:t>
+              <w:t>50</w:t>
             </w:r>
           </w:p>
         </w:tc>
       </w:tr>
       <w:tr>
-        <w:tblPrEx>
-          <w:tblCellMar>
-            <w:top w:w="0" w:type="dxa"/>
-            <w:bottom w:w="0" w:type="dxa"/>
-          </w:tblCellMar>
-        </w:tblPrEx>
         <w:trPr>
           <w:cantSplit/>
         </w:trPr>
@@ -1845,15 +1676,10 @@
             <w:tcW w:w="3298" w:type="dxa"/>
           </w:tcPr>
           <w:p>
-            <w:pPr>
+            <w:r>
               <w:rPr>
                 <w:sz w:val="22"/>
               </w:rPr>
-            </w:pPr>
-            <w:r>
-              <w:rPr>
-                <w:sz w:val="22"/>
-              </w:rPr>
               <w:t xml:space="preserve">  Compile</w:t>
             </w:r>
           </w:p>
@@ -1862,25 +1688,13 @@
           <w:tcPr>
             <w:tcW w:w="1152" w:type="dxa"/>
           </w:tcPr>
-          <w:p>
-            <w:pPr>
-              <w:rPr>
-                <w:sz w:val="22"/>
-              </w:rPr>
-            </w:pPr>
-          </w:p>
+          <w:p/>
         </w:tc>
         <w:tc>
           <w:tcPr>
             <w:tcW w:w="245" w:type="dxa"/>
           </w:tcPr>
-          <w:p>
-            <w:pPr>
-              <w:rPr>
-                <w:sz w:val="22"/>
-              </w:rPr>
-            </w:pPr>
-          </w:p>
+          <w:p/>
         </w:tc>
         <w:tc>
           <w:tcPr>
@@ -1937,12 +1751,6 @@
         </w:tc>
       </w:tr>
       <w:tr>
-        <w:tblPrEx>
-          <w:tblCellMar>
-            <w:top w:w="0" w:type="dxa"/>
-            <w:bottom w:w="0" w:type="dxa"/>
-          </w:tblCellMar>
-        </w:tblPrEx>
         <w:trPr>
           <w:cantSplit/>
         </w:trPr>
@@ -1951,15 +1759,10 @@
             <w:tcW w:w="3298" w:type="dxa"/>
           </w:tcPr>
           <w:p>
-            <w:pPr>
+            <w:r>
               <w:rPr>
                 <w:sz w:val="22"/>
               </w:rPr>
-            </w:pPr>
-            <w:r>
-              <w:rPr>
-                <w:sz w:val="22"/>
-              </w:rPr>
               <w:t xml:space="preserve">  Test</w:t>
             </w:r>
           </w:p>
@@ -1968,25 +1771,13 @@
           <w:tcPr>
             <w:tcW w:w="1152" w:type="dxa"/>
           </w:tcPr>
-          <w:p>
-            <w:pPr>
-              <w:rPr>
-                <w:sz w:val="22"/>
-              </w:rPr>
-            </w:pPr>
-          </w:p>
+          <w:p/>
         </w:tc>
         <w:tc>
           <w:tcPr>
             <w:tcW w:w="245" w:type="dxa"/>
           </w:tcPr>
-          <w:p>
-            <w:pPr>
-              <w:rPr>
-                <w:sz w:val="22"/>
-              </w:rPr>
-            </w:pPr>
-          </w:p>
+          <w:p/>
         </w:tc>
         <w:tc>
           <w:tcPr>
@@ -2044,12 +1835,6 @@
         </w:tc>
       </w:tr>
       <w:tr>
-        <w:tblPrEx>
-          <w:tblCellMar>
-            <w:top w:w="0" w:type="dxa"/>
-            <w:bottom w:w="0" w:type="dxa"/>
-          </w:tblCellMar>
-        </w:tblPrEx>
         <w:trPr>
           <w:cantSplit/>
         </w:trPr>
@@ -2058,15 +1843,10 @@
             <w:tcW w:w="3298" w:type="dxa"/>
           </w:tcPr>
           <w:p>
-            <w:pPr>
+            <w:r>
               <w:rPr>
                 <w:sz w:val="22"/>
               </w:rPr>
-            </w:pPr>
-            <w:r>
-              <w:rPr>
-                <w:sz w:val="22"/>
-              </w:rPr>
               <w:t xml:space="preserve">    Total Development</w:t>
             </w:r>
           </w:p>
@@ -2075,25 +1855,13 @@
           <w:tcPr>
             <w:tcW w:w="1152" w:type="dxa"/>
           </w:tcPr>
-          <w:p>
-            <w:pPr>
-              <w:rPr>
-                <w:sz w:val="22"/>
-              </w:rPr>
-            </w:pPr>
-          </w:p>
+          <w:p/>
         </w:tc>
         <w:tc>
           <w:tcPr>
             <w:tcW w:w="245" w:type="dxa"/>
           </w:tcPr>
-          <w:p>
-            <w:pPr>
-              <w:rPr>
-                <w:sz w:val="22"/>
-              </w:rPr>
-            </w:pPr>
-          </w:p>
+          <w:p/>
         </w:tc>
         <w:tc>
           <w:tcPr>
@@ -2108,7 +1876,7 @@
               <w:jc w:val="center"/>
             </w:pPr>
             <w:r>
-              <w:t>0:55</w:t>
+              <w:t>4</w:t>
             </w:r>
           </w:p>
         </w:tc>
@@ -2131,7 +1899,7 @@
               <w:jc w:val="center"/>
             </w:pPr>
             <w:r>
-              <w:t>0:55</w:t>
+              <w:t>4</w:t>
             </w:r>
           </w:p>
         </w:tc>
@@ -2159,12 +1927,6 @@
         </w:tc>
       </w:tr>
       <w:tr>
-        <w:tblPrEx>
-          <w:tblCellMar>
-            <w:top w:w="0" w:type="dxa"/>
-            <w:bottom w:w="0" w:type="dxa"/>
-          </w:tblCellMar>
-        </w:tblPrEx>
         <w:trPr>
           <w:cantSplit/>
         </w:trPr>
@@ -2172,37 +1934,19 @@
           <w:tcPr>
             <w:tcW w:w="3298" w:type="dxa"/>
           </w:tcPr>
-          <w:p>
-            <w:pPr>
-              <w:rPr>
-                <w:sz w:val="22"/>
-              </w:rPr>
-            </w:pPr>
-          </w:p>
+          <w:p/>
         </w:tc>
         <w:tc>
           <w:tcPr>
             <w:tcW w:w="1152" w:type="dxa"/>
           </w:tcPr>
-          <w:p>
-            <w:pPr>
-              <w:rPr>
-                <w:sz w:val="22"/>
-              </w:rPr>
-            </w:pPr>
-          </w:p>
+          <w:p/>
         </w:tc>
         <w:tc>
           <w:tcPr>
             <w:tcW w:w="245" w:type="dxa"/>
           </w:tcPr>
-          <w:p>
-            <w:pPr>
-              <w:rPr>
-                <w:sz w:val="22"/>
-              </w:rPr>
-            </w:pPr>
-          </w:p>
+          <w:p/>
         </w:tc>
         <w:tc>
           <w:tcPr>
@@ -2211,25 +1955,13 @@
               <w:top w:val="single" w:sz="6" w:space="0" w:color="auto"/>
             </w:tcBorders>
           </w:tcPr>
-          <w:p>
-            <w:pPr>
-              <w:rPr>
-                <w:sz w:val="22"/>
-              </w:rPr>
-            </w:pPr>
-          </w:p>
+          <w:p/>
         </w:tc>
         <w:tc>
           <w:tcPr>
             <w:tcW w:w="245" w:type="dxa"/>
           </w:tcPr>
-          <w:p>
-            <w:pPr>
-              <w:rPr>
-                <w:sz w:val="22"/>
-              </w:rPr>
-            </w:pPr>
-          </w:p>
+          <w:p/>
         </w:tc>
         <w:tc>
           <w:tcPr>
@@ -2238,13 +1970,7 @@
               <w:top w:val="single" w:sz="6" w:space="0" w:color="auto"/>
             </w:tcBorders>
           </w:tcPr>
-          <w:p>
-            <w:pPr>
-              <w:rPr>
-                <w:sz w:val="22"/>
-              </w:rPr>
-            </w:pPr>
-          </w:p>
+          <w:p/>
         </w:tc>
         <w:tc>
           <w:tcPr>
@@ -2263,12 +1989,6 @@
         </w:tc>
       </w:tr>
       <w:tr>
-        <w:tblPrEx>
-          <w:tblCellMar>
-            <w:top w:w="0" w:type="dxa"/>
-            <w:bottom w:w="0" w:type="dxa"/>
-          </w:tblCellMar>
-        </w:tblPrEx>
         <w:trPr>
           <w:cantSplit/>
         </w:trPr>
@@ -2280,7 +2000,6 @@
             <w:pPr>
               <w:rPr>
                 <w:b/>
-                <w:sz w:val="22"/>
               </w:rPr>
             </w:pPr>
             <w:r>
@@ -2302,7 +2021,6 @@
               <w:rPr>
                 <w:b/>
                 <w:i/>
-                <w:sz w:val="22"/>
               </w:rPr>
             </w:pPr>
           </w:p>
@@ -2314,65 +2032,61 @@
           <w:p>
             <w:pPr>
               <w:jc w:val="center"/>
+              <w:rPr>
+                <w:b/>
+              </w:rPr>
+            </w:pPr>
+          </w:p>
+        </w:tc>
+        <w:tc>
+          <w:tcPr>
+            <w:tcW w:w="1152" w:type="dxa"/>
+          </w:tcPr>
+          <w:p>
+            <w:pPr>
+              <w:jc w:val="center"/>
+              <w:rPr>
+                <w:b/>
+              </w:rPr>
+            </w:pPr>
+            <w:r>
               <w:rPr>
                 <w:b/>
                 <w:sz w:val="22"/>
               </w:rPr>
-            </w:pPr>
-          </w:p>
-        </w:tc>
-        <w:tc>
-          <w:tcPr>
-            <w:tcW w:w="1152" w:type="dxa"/>
-          </w:tcPr>
-          <w:p>
-            <w:pPr>
-              <w:jc w:val="center"/>
+              <w:t>Actual</w:t>
+            </w:r>
+          </w:p>
+        </w:tc>
+        <w:tc>
+          <w:tcPr>
+            <w:tcW w:w="245" w:type="dxa"/>
+          </w:tcPr>
+          <w:p>
+            <w:pPr>
+              <w:jc w:val="center"/>
+              <w:rPr>
+                <w:b/>
+              </w:rPr>
+            </w:pPr>
+          </w:p>
+        </w:tc>
+        <w:tc>
+          <w:tcPr>
+            <w:tcW w:w="1224" w:type="dxa"/>
+          </w:tcPr>
+          <w:p>
+            <w:pPr>
+              <w:jc w:val="center"/>
+              <w:rPr>
+                <w:b/>
+              </w:rPr>
+            </w:pPr>
+            <w:r>
               <w:rPr>
                 <w:b/>
                 <w:sz w:val="22"/>
               </w:rPr>
-            </w:pPr>
-            <w:r>
-              <w:rPr>
-                <w:b/>
-                <w:sz w:val="22"/>
-              </w:rPr>
-              <w:t>Actual</w:t>
-            </w:r>
-          </w:p>
-        </w:tc>
-        <w:tc>
-          <w:tcPr>
-            <w:tcW w:w="245" w:type="dxa"/>
-          </w:tcPr>
-          <w:p>
-            <w:pPr>
-              <w:jc w:val="center"/>
-              <w:rPr>
-                <w:b/>
-                <w:sz w:val="22"/>
-              </w:rPr>
-            </w:pPr>
-          </w:p>
-        </w:tc>
-        <w:tc>
-          <w:tcPr>
-            <w:tcW w:w="1224" w:type="dxa"/>
-          </w:tcPr>
-          <w:p>
-            <w:pPr>
-              <w:jc w:val="center"/>
-              <w:rPr>
-                <w:b/>
-                <w:sz w:val="22"/>
-              </w:rPr>
-            </w:pPr>
-            <w:r>
-              <w:rPr>
-                <w:b/>
-                <w:sz w:val="22"/>
-              </w:rPr>
               <w:t>To Date</w:t>
             </w:r>
           </w:p>
@@ -2411,12 +2125,6 @@
         </w:tc>
       </w:tr>
       <w:tr>
-        <w:tblPrEx>
-          <w:tblCellMar>
-            <w:top w:w="0" w:type="dxa"/>
-            <w:bottom w:w="0" w:type="dxa"/>
-          </w:tblCellMar>
-        </w:tblPrEx>
         <w:trPr>
           <w:cantSplit/>
         </w:trPr>
@@ -2425,15 +2133,10 @@
             <w:tcW w:w="3298" w:type="dxa"/>
           </w:tcPr>
           <w:p>
-            <w:pPr>
+            <w:r>
               <w:rPr>
                 <w:sz w:val="22"/>
               </w:rPr>
-            </w:pPr>
-            <w:r>
-              <w:rPr>
-                <w:sz w:val="22"/>
-              </w:rPr>
               <w:t xml:space="preserve">  Planning</w:t>
             </w:r>
           </w:p>
@@ -2442,25 +2145,13 @@
           <w:tcPr>
             <w:tcW w:w="1152" w:type="dxa"/>
           </w:tcPr>
-          <w:p>
-            <w:pPr>
-              <w:rPr>
-                <w:sz w:val="22"/>
-              </w:rPr>
-            </w:pPr>
-          </w:p>
+          <w:p/>
         </w:tc>
         <w:tc>
           <w:tcPr>
             <w:tcW w:w="245" w:type="dxa"/>
           </w:tcPr>
-          <w:p>
-            <w:pPr>
-              <w:rPr>
-                <w:sz w:val="22"/>
-              </w:rPr>
-            </w:pPr>
-          </w:p>
+          <w:p/>
         </w:tc>
         <w:tc>
           <w:tcPr>
@@ -2474,7 +2165,7 @@
               <w:jc w:val="center"/>
             </w:pPr>
             <w:r>
-              <w:t>0:32</w:t>
+              <w:t>1</w:t>
             </w:r>
           </w:p>
         </w:tc>
@@ -2496,7 +2187,7 @@
               <w:jc w:val="center"/>
             </w:pPr>
             <w:r>
-              <w:t>0:32</w:t>
+              <w:t>1</w:t>
             </w:r>
           </w:p>
         </w:tc>
@@ -2515,18 +2206,12 @@
               <w:jc w:val="center"/>
             </w:pPr>
             <w:r>
-              <w:t>58.1818182</w:t>
+              <w:t>25</w:t>
             </w:r>
           </w:p>
         </w:tc>
       </w:tr>
       <w:tr>
-        <w:tblPrEx>
-          <w:tblCellMar>
-            <w:top w:w="0" w:type="dxa"/>
-            <w:bottom w:w="0" w:type="dxa"/>
-          </w:tblCellMar>
-        </w:tblPrEx>
         <w:trPr>
           <w:cantSplit/>
         </w:trPr>
@@ -2535,15 +2220,10 @@
             <w:tcW w:w="3298" w:type="dxa"/>
           </w:tcPr>
           <w:p>
-            <w:pPr>
+            <w:r>
               <w:rPr>
                 <w:sz w:val="22"/>
               </w:rPr>
-            </w:pPr>
-            <w:r>
-              <w:rPr>
-                <w:sz w:val="22"/>
-              </w:rPr>
               <w:t xml:space="preserve">  Design</w:t>
             </w:r>
           </w:p>
@@ -2552,25 +2232,13 @@
           <w:tcPr>
             <w:tcW w:w="1152" w:type="dxa"/>
           </w:tcPr>
-          <w:p>
-            <w:pPr>
-              <w:rPr>
-                <w:sz w:val="22"/>
-              </w:rPr>
-            </w:pPr>
-          </w:p>
+          <w:p/>
         </w:tc>
         <w:tc>
           <w:tcPr>
             <w:tcW w:w="245" w:type="dxa"/>
           </w:tcPr>
-          <w:p>
-            <w:pPr>
-              <w:rPr>
-                <w:sz w:val="22"/>
-              </w:rPr>
-            </w:pPr>
-          </w:p>
+          <w:p/>
         </w:tc>
         <w:tc>
           <w:tcPr>
@@ -2628,12 +2296,6 @@
         </w:tc>
       </w:tr>
       <w:tr>
-        <w:tblPrEx>
-          <w:tblCellMar>
-            <w:top w:w="0" w:type="dxa"/>
-            <w:bottom w:w="0" w:type="dxa"/>
-          </w:tblCellMar>
-        </w:tblPrEx>
         <w:trPr>
           <w:cantSplit/>
         </w:trPr>
@@ -2642,15 +2304,10 @@
             <w:tcW w:w="3298" w:type="dxa"/>
           </w:tcPr>
           <w:p>
-            <w:pPr>
+            <w:r>
               <w:rPr>
                 <w:sz w:val="22"/>
               </w:rPr>
-            </w:pPr>
-            <w:r>
-              <w:rPr>
-                <w:sz w:val="22"/>
-              </w:rPr>
               <w:t xml:space="preserve">  Code</w:t>
             </w:r>
           </w:p>
@@ -2659,25 +2316,13 @@
           <w:tcPr>
             <w:tcW w:w="1152" w:type="dxa"/>
           </w:tcPr>
-          <w:p>
-            <w:pPr>
-              <w:rPr>
-                <w:sz w:val="22"/>
-              </w:rPr>
-            </w:pPr>
-          </w:p>
+          <w:p/>
         </w:tc>
         <w:tc>
           <w:tcPr>
             <w:tcW w:w="245" w:type="dxa"/>
           </w:tcPr>
-          <w:p>
-            <w:pPr>
-              <w:rPr>
-                <w:sz w:val="22"/>
-              </w:rPr>
-            </w:pPr>
-          </w:p>
+          <w:p/>
         </w:tc>
         <w:tc>
           <w:tcPr>
@@ -2692,7 +2337,7 @@
               <w:jc w:val="center"/>
             </w:pPr>
             <w:r>
-              <w:t>0:05</w:t>
+              <w:t>1</w:t>
             </w:r>
           </w:p>
         </w:tc>
@@ -2715,7 +2360,7 @@
               <w:jc w:val="center"/>
             </w:pPr>
             <w:r>
-              <w:t>0:05</w:t>
+              <w:t>1</w:t>
             </w:r>
           </w:p>
         </w:tc>
@@ -2738,18 +2383,12 @@
               <w:jc w:val="center"/>
             </w:pPr>
             <w:r>
-              <w:t>9.09090909</w:t>
+              <w:t>25</w:t>
             </w:r>
           </w:p>
         </w:tc>
       </w:tr>
       <w:tr>
-        <w:tblPrEx>
-          <w:tblCellMar>
-            <w:top w:w="0" w:type="dxa"/>
-            <w:bottom w:w="0" w:type="dxa"/>
-          </w:tblCellMar>
-        </w:tblPrEx>
         <w:trPr>
           <w:cantSplit/>
         </w:trPr>
@@ -2758,15 +2397,10 @@
             <w:tcW w:w="3298" w:type="dxa"/>
           </w:tcPr>
           <w:p>
-            <w:pPr>
+            <w:r>
               <w:rPr>
                 <w:sz w:val="22"/>
               </w:rPr>
-            </w:pPr>
-            <w:r>
-              <w:rPr>
-                <w:sz w:val="22"/>
-              </w:rPr>
               <w:t xml:space="preserve">  Compile</w:t>
             </w:r>
           </w:p>
@@ -2775,25 +2409,13 @@
           <w:tcPr>
             <w:tcW w:w="1152" w:type="dxa"/>
           </w:tcPr>
-          <w:p>
-            <w:pPr>
-              <w:rPr>
-                <w:sz w:val="22"/>
-              </w:rPr>
-            </w:pPr>
-          </w:p>
+          <w:p/>
         </w:tc>
         <w:tc>
           <w:tcPr>
             <w:tcW w:w="245" w:type="dxa"/>
           </w:tcPr>
-          <w:p>
-            <w:pPr>
-              <w:rPr>
-                <w:sz w:val="22"/>
-              </w:rPr>
-            </w:pPr>
-          </w:p>
+          <w:p/>
         </w:tc>
         <w:tc>
           <w:tcPr>
@@ -2850,12 +2472,6 @@
         </w:tc>
       </w:tr>
       <w:tr>
-        <w:tblPrEx>
-          <w:tblCellMar>
-            <w:top w:w="0" w:type="dxa"/>
-            <w:bottom w:w="0" w:type="dxa"/>
-          </w:tblCellMar>
-        </w:tblPrEx>
         <w:trPr>
           <w:cantSplit/>
         </w:trPr>
@@ -2864,15 +2480,10 @@
             <w:tcW w:w="3298" w:type="dxa"/>
           </w:tcPr>
           <w:p>
-            <w:pPr>
+            <w:r>
               <w:rPr>
                 <w:sz w:val="22"/>
               </w:rPr>
-            </w:pPr>
-            <w:r>
-              <w:rPr>
-                <w:sz w:val="22"/>
-              </w:rPr>
               <w:t xml:space="preserve">  Test</w:t>
             </w:r>
           </w:p>
@@ -2881,25 +2492,13 @@
           <w:tcPr>
             <w:tcW w:w="1152" w:type="dxa"/>
           </w:tcPr>
-          <w:p>
-            <w:pPr>
-              <w:rPr>
-                <w:sz w:val="22"/>
-              </w:rPr>
-            </w:pPr>
-          </w:p>
+          <w:p/>
         </w:tc>
         <w:tc>
           <w:tcPr>
             <w:tcW w:w="245" w:type="dxa"/>
           </w:tcPr>
-          <w:p>
-            <w:pPr>
-              <w:rPr>
-                <w:sz w:val="22"/>
-              </w:rPr>
-            </w:pPr>
-          </w:p>
+          <w:p/>
         </w:tc>
         <w:tc>
           <w:tcPr>
@@ -2914,7 +2513,7 @@
               <w:jc w:val="center"/>
             </w:pPr>
             <w:r>
-              <w:t>0:18</w:t>
+              <w:t>2</w:t>
             </w:r>
           </w:p>
         </w:tc>
@@ -2937,7 +2536,7 @@
               <w:jc w:val="center"/>
             </w:pPr>
             <w:r>
-              <w:t>0:18</w:t>
+              <w:t>2</w:t>
             </w:r>
           </w:p>
         </w:tc>
@@ -2960,18 +2559,12 @@
               <w:jc w:val="center"/>
             </w:pPr>
             <w:r>
-              <w:t>32.7272727</w:t>
+              <w:t>50</w:t>
             </w:r>
           </w:p>
         </w:tc>
       </w:tr>
       <w:tr>
-        <w:tblPrEx>
-          <w:tblCellMar>
-            <w:top w:w="0" w:type="dxa"/>
-            <w:bottom w:w="0" w:type="dxa"/>
-          </w:tblCellMar>
-        </w:tblPrEx>
         <w:trPr>
           <w:cantSplit/>
         </w:trPr>
@@ -2980,15 +2573,10 @@
             <w:tcW w:w="3298" w:type="dxa"/>
           </w:tcPr>
           <w:p>
-            <w:pPr>
+            <w:r>
               <w:rPr>
                 <w:sz w:val="22"/>
               </w:rPr>
-            </w:pPr>
-            <w:r>
-              <w:rPr>
-                <w:sz w:val="22"/>
-              </w:rPr>
               <w:t xml:space="preserve">    Total Development</w:t>
             </w:r>
           </w:p>
@@ -2997,25 +2585,13 @@
           <w:tcPr>
             <w:tcW w:w="1152" w:type="dxa"/>
           </w:tcPr>
-          <w:p>
-            <w:pPr>
-              <w:rPr>
-                <w:sz w:val="22"/>
-              </w:rPr>
-            </w:pPr>
-          </w:p>
+          <w:p/>
         </w:tc>
         <w:tc>
           <w:tcPr>
             <w:tcW w:w="245" w:type="dxa"/>
           </w:tcPr>
-          <w:p>
-            <w:pPr>
-              <w:rPr>
-                <w:sz w:val="22"/>
-              </w:rPr>
-            </w:pPr>
-          </w:p>
+          <w:p/>
         </w:tc>
         <w:tc>
           <w:tcPr>
@@ -3030,7 +2606,7 @@
               <w:jc w:val="center"/>
             </w:pPr>
             <w:r>
-              <w:t>0:55</w:t>
+              <w:t>4</w:t>
             </w:r>
           </w:p>
         </w:tc>
@@ -3053,7 +2629,7 @@
               <w:jc w:val="center"/>
             </w:pPr>
             <w:r>
-              <w:t>0:55</w:t>
+              <w:t>4</w:t>
             </w:r>
           </w:p>
         </w:tc>
@@ -3081,12 +2657,6 @@
         </w:tc>
       </w:tr>
       <w:tr>
-        <w:tblPrEx>
-          <w:tblCellMar>
-            <w:top w:w="0" w:type="dxa"/>
-            <w:bottom w:w="0" w:type="dxa"/>
-          </w:tblCellMar>
-        </w:tblPrEx>
         <w:trPr>
           <w:cantSplit/>
         </w:trPr>
@@ -3095,15 +2665,10 @@
             <w:tcW w:w="3298" w:type="dxa"/>
           </w:tcPr>
           <w:p>
-            <w:pPr>
+            <w:r>
               <w:rPr>
                 <w:sz w:val="22"/>
               </w:rPr>
-            </w:pPr>
-            <w:r>
-              <w:rPr>
-                <w:sz w:val="22"/>
-              </w:rPr>
               <w:t xml:space="preserve">  After Development</w:t>
             </w:r>
           </w:p>
@@ -3112,25 +2677,13 @@
           <w:tcPr>
             <w:tcW w:w="1152" w:type="dxa"/>
           </w:tcPr>
-          <w:p>
-            <w:pPr>
-              <w:rPr>
-                <w:sz w:val="22"/>
-              </w:rPr>
-            </w:pPr>
-          </w:p>
+          <w:p/>
         </w:tc>
         <w:tc>
           <w:tcPr>
             <w:tcW w:w="245" w:type="dxa"/>
           </w:tcPr>
-          <w:p>
-            <w:pPr>
-              <w:rPr>
-                <w:sz w:val="22"/>
-              </w:rPr>
-            </w:pPr>
-          </w:p>
+          <w:p/>
         </w:tc>
         <w:tc>
           <w:tcPr>
@@ -3400,12 +2953,6 @@
         <w:gridCol w:w="1980"/>
       </w:tblGrid>
       <w:tr>
-        <w:tblPrEx>
-          <w:tblCellMar>
-            <w:top w:w="0" w:type="dxa"/>
-            <w:bottom w:w="0" w:type="dxa"/>
-          </w:tblCellMar>
-        </w:tblPrEx>
         <w:trPr>
           <w:cantSplit/>
         </w:trPr>
@@ -3482,12 +3029,6 @@
         </w:tc>
       </w:tr>
       <w:tr>
-        <w:tblPrEx>
-          <w:tblCellMar>
-            <w:top w:w="0" w:type="dxa"/>
-            <w:bottom w:w="0" w:type="dxa"/>
-          </w:tblCellMar>
-        </w:tblPrEx>
         <w:trPr>
           <w:cantSplit/>
         </w:trPr>
@@ -3553,12 +3094,6 @@
         </w:tc>
       </w:tr>
       <w:tr>
-        <w:tblPrEx>
-          <w:tblCellMar>
-            <w:top w:w="0" w:type="dxa"/>
-            <w:bottom w:w="0" w:type="dxa"/>
-          </w:tblCellMar>
-        </w:tblPrEx>
         <w:trPr>
           <w:cantSplit/>
         </w:trPr>
@@ -3656,12 +3191,6 @@
         <w:gridCol w:w="3240"/>
       </w:tblGrid>
       <w:tr>
-        <w:tblPrEx>
-          <w:tblCellMar>
-            <w:top w:w="0" w:type="dxa"/>
-            <w:bottom w:w="0" w:type="dxa"/>
-          </w:tblCellMar>
-        </w:tblPrEx>
         <w:trPr>
           <w:cantSplit/>
         </w:trPr>
@@ -3859,12 +3388,6 @@
         </w:tc>
       </w:tr>
       <w:tr>
-        <w:tblPrEx>
-          <w:tblCellMar>
-            <w:top w:w="0" w:type="dxa"/>
-            <w:bottom w:w="0" w:type="dxa"/>
-          </w:tblCellMar>
-        </w:tblPrEx>
         <w:trPr>
           <w:cantSplit/>
         </w:trPr>
@@ -3941,7 +3464,7 @@
               <w:pStyle w:val="FormText"/>
             </w:pPr>
             <w:r>
-              <w:t>0:00</w:t>
+              <w:t>0</w:t>
             </w:r>
           </w:p>
         </w:tc>
@@ -3980,7 +3503,7 @@
               <w:pStyle w:val="FormText"/>
             </w:pPr>
             <w:r>
-              <w:t>0:48</w:t>
+              <w:t>48</w:t>
             </w:r>
           </w:p>
         </w:tc>
@@ -4028,12 +3551,6 @@
         </w:tc>
       </w:tr>
       <w:tr>
-        <w:tblPrEx>
-          <w:tblCellMar>
-            <w:top w:w="0" w:type="dxa"/>
-            <w:bottom w:w="0" w:type="dxa"/>
-          </w:tblCellMar>
-        </w:tblPrEx>
         <w:trPr>
           <w:cantSplit/>
         </w:trPr>
@@ -4133,7 +3650,13 @@
               <w:rPr>
                 <w:lang w:val="es-ES"/>
               </w:rPr>
-              <w:t>0:15</w:t>
+              <w:t>1</w:t>
+            </w:r>
+            <w:r>
+              <w:rPr>
+                <w:lang w:val="es-ES"/>
+              </w:rPr>
+              <w:t>5</w:t>
             </w:r>
           </w:p>
         </w:tc>
@@ -4181,7 +3704,7 @@
               <w:rPr>
                 <w:lang w:val="es-ES"/>
               </w:rPr>
-              <w:t>1:52</w:t>
+              <w:t>112</w:t>
             </w:r>
           </w:p>
         </w:tc>
@@ -4263,12 +3786,6 @@
         </w:tc>
       </w:tr>
       <w:tr>
-        <w:tblPrEx>
-          <w:tblCellMar>
-            <w:top w:w="0" w:type="dxa"/>
-            <w:bottom w:w="0" w:type="dxa"/>
-          </w:tblCellMar>
-        </w:tblPrEx>
         <w:trPr>
           <w:cantSplit/>
         </w:trPr>
@@ -4368,7 +3885,7 @@
               <w:rPr>
                 <w:lang w:val="es-ES"/>
               </w:rPr>
-              <w:t>0:20</w:t>
+              <w:t>20</w:t>
             </w:r>
           </w:p>
         </w:tc>
@@ -4416,7 +3933,7 @@
               <w:rPr>
                 <w:lang w:val="es-ES"/>
               </w:rPr>
-              <w:t>2:36</w:t>
+              <w:t>156</w:t>
             </w:r>
           </w:p>
         </w:tc>
@@ -4446,12 +3963,6 @@
         </w:tc>
       </w:tr>
       <w:tr>
-        <w:tblPrEx>
-          <w:tblCellMar>
-            <w:top w:w="0" w:type="dxa"/>
-            <w:bottom w:w="0" w:type="dxa"/>
-          </w:tblCellMar>
-        </w:tblPrEx>
         <w:trPr>
           <w:cantSplit/>
         </w:trPr>
@@ -4597,7 +4108,7 @@
               <w:rPr>
                 <w:lang w:val="es-ES"/>
               </w:rPr>
-              <w:t>0:02</w:t>
+              <w:t>2</w:t>
             </w:r>
           </w:p>
         </w:tc>
@@ -4621,12 +4132,6 @@
         </w:tc>
       </w:tr>
       <w:tr>
-        <w:tblPrEx>
-          <w:tblCellMar>
-            <w:top w:w="0" w:type="dxa"/>
-            <w:bottom w:w="0" w:type="dxa"/>
-          </w:tblCellMar>
-        </w:tblPrEx>
         <w:trPr>
           <w:cantSplit/>
         </w:trPr>
@@ -4766,7 +4271,7 @@
               <w:rPr>
                 <w:lang w:val="es-ES"/>
               </w:rPr>
-              <w:t>0:25</w:t>
+              <w:t>25</w:t>
             </w:r>
           </w:p>
         </w:tc>
@@ -4810,12 +4315,6 @@
         </w:tc>
       </w:tr>
       <w:tr>
-        <w:tblPrEx>
-          <w:tblCellMar>
-            <w:top w:w="0" w:type="dxa"/>
-            <w:bottom w:w="0" w:type="dxa"/>
-          </w:tblCellMar>
-        </w:tblPrEx>
         <w:trPr>
           <w:cantSplit/>
         </w:trPr>
@@ -4952,7 +4451,7 @@
               <w:rPr>
                 <w:lang w:val="es-ES"/>
               </w:rPr>
-              <w:t>0:39</w:t>
+              <w:t>39</w:t>
             </w:r>
           </w:p>
         </w:tc>
@@ -5118,12 +4617,6 @@
         <w:gridCol w:w="1080"/>
       </w:tblGrid>
       <w:tr>
-        <w:tblPrEx>
-          <w:tblCellMar>
-            <w:top w:w="0" w:type="dxa"/>
-            <w:bottom w:w="0" w:type="dxa"/>
-          </w:tblCellMar>
-        </w:tblPrEx>
         <w:tc>
           <w:tcPr>
             <w:tcW w:w="1188" w:type="dxa"/>
@@ -5158,12 +4651,6 @@
         </w:tc>
       </w:tr>
       <w:tr>
-        <w:tblPrEx>
-          <w:tblCellMar>
-            <w:top w:w="0" w:type="dxa"/>
-            <w:bottom w:w="0" w:type="dxa"/>
-          </w:tblCellMar>
-        </w:tblPrEx>
         <w:tc>
           <w:tcPr>
             <w:tcW w:w="1188" w:type="dxa"/>
@@ -5204,12 +4691,6 @@
         </w:tc>
       </w:tr>
       <w:tr>
-        <w:tblPrEx>
-          <w:tblCellMar>
-            <w:top w:w="0" w:type="dxa"/>
-            <w:bottom w:w="0" w:type="dxa"/>
-          </w:tblCellMar>
-        </w:tblPrEx>
         <w:tc>
           <w:tcPr>
             <w:tcW w:w="1188" w:type="dxa"/>
@@ -5250,12 +4731,6 @@
         </w:tc>
       </w:tr>
       <w:tr>
-        <w:tblPrEx>
-          <w:tblCellMar>
-            <w:top w:w="0" w:type="dxa"/>
-            <w:bottom w:w="0" w:type="dxa"/>
-          </w:tblCellMar>
-        </w:tblPrEx>
         <w:tc>
           <w:tcPr>
             <w:tcW w:w="1188" w:type="dxa"/>
@@ -5296,12 +4771,6 @@
         </w:tc>
       </w:tr>
       <w:tr>
-        <w:tblPrEx>
-          <w:tblCellMar>
-            <w:top w:w="0" w:type="dxa"/>
-            <w:bottom w:w="0" w:type="dxa"/>
-          </w:tblCellMar>
-        </w:tblPrEx>
         <w:tc>
           <w:tcPr>
             <w:tcW w:w="1188" w:type="dxa"/>
@@ -5342,12 +4811,6 @@
         </w:tc>
       </w:tr>
       <w:tr>
-        <w:tblPrEx>
-          <w:tblCellMar>
-            <w:top w:w="0" w:type="dxa"/>
-            <w:bottom w:w="0" w:type="dxa"/>
-          </w:tblCellMar>
-        </w:tblPrEx>
         <w:tc>
           <w:tcPr>
             <w:tcW w:w="1188" w:type="dxa"/>
@@ -5406,12 +4869,6 @@
         <w:gridCol w:w="2160"/>
       </w:tblGrid>
       <w:tr>
-        <w:tblPrEx>
-          <w:tblCellMar>
-            <w:top w:w="0" w:type="dxa"/>
-            <w:bottom w:w="0" w:type="dxa"/>
-          </w:tblCellMar>
-        </w:tblPrEx>
         <w:trPr>
           <w:cantSplit/>
         </w:trPr>
@@ -5488,12 +4945,6 @@
         </w:tc>
       </w:tr>
       <w:tr>
-        <w:tblPrEx>
-          <w:tblCellMar>
-            <w:top w:w="0" w:type="dxa"/>
-            <w:bottom w:w="0" w:type="dxa"/>
-          </w:tblCellMar>
-        </w:tblPrEx>
         <w:trPr>
           <w:cantSplit/>
         </w:trPr>
@@ -5559,12 +5010,6 @@
         </w:tc>
       </w:tr>
       <w:tr>
-        <w:tblPrEx>
-          <w:tblCellMar>
-            <w:top w:w="0" w:type="dxa"/>
-            <w:bottom w:w="0" w:type="dxa"/>
-          </w:tblCellMar>
-        </w:tblPrEx>
         <w:trPr>
           <w:cantSplit/>
         </w:trPr>
@@ -5673,12 +5118,6 @@
         <w:gridCol w:w="1080"/>
       </w:tblGrid>
       <w:tr>
-        <w:tblPrEx>
-          <w:tblCellMar>
-            <w:top w:w="0" w:type="dxa"/>
-            <w:bottom w:w="0" w:type="dxa"/>
-          </w:tblCellMar>
-        </w:tblPrEx>
         <w:trPr>
           <w:gridBefore w:val="1"/>
           <w:wBefore w:w="36" w:type="dxa"/>
@@ -5917,12 +5356,6 @@
         </w:tc>
       </w:tr>
       <w:tr>
-        <w:tblPrEx>
-          <w:tblCellMar>
-            <w:top w:w="0" w:type="dxa"/>
-            <w:bottom w:w="0" w:type="dxa"/>
-          </w:tblCellMar>
-        </w:tblPrEx>
         <w:trPr>
           <w:gridBefore w:val="1"/>
           <w:wBefore w:w="36" w:type="dxa"/>
@@ -6175,9 +5608,6 @@
               <w:pStyle w:val="FormText"/>
             </w:pPr>
             <w:r>
-              <w:t>0:</w:t>
-            </w:r>
-            <w:r>
               <w:t>32</w:t>
             </w:r>
           </w:p>
@@ -6214,12 +5644,6 @@
         </w:tc>
       </w:tr>
       <w:tr>
-        <w:tblPrEx>
-          <w:tblCellMar>
-            <w:top w:w="0" w:type="dxa"/>
-            <w:bottom w:w="0" w:type="dxa"/>
-          </w:tblCellMar>
-        </w:tblPrEx>
         <w:trPr>
           <w:cantSplit/>
         </w:trPr>
@@ -6313,12 +5737,6 @@
         </w:tc>
       </w:tr>
       <w:tr>
-        <w:tblPrEx>
-          <w:tblCellMar>
-            <w:top w:w="0" w:type="dxa"/>
-            <w:bottom w:w="0" w:type="dxa"/>
-          </w:tblCellMar>
-        </w:tblPrEx>
         <w:trPr>
           <w:gridBefore w:val="1"/>
           <w:wBefore w:w="36" w:type="dxa"/>
@@ -6557,12 +5975,6 @@
         </w:tc>
       </w:tr>
       <w:tr>
-        <w:tblPrEx>
-          <w:tblCellMar>
-            <w:top w:w="0" w:type="dxa"/>
-            <w:bottom w:w="0" w:type="dxa"/>
-          </w:tblCellMar>
-        </w:tblPrEx>
         <w:trPr>
           <w:gridBefore w:val="1"/>
           <w:wBefore w:w="36" w:type="dxa"/>
@@ -6817,7 +6229,7 @@
               <w:pStyle w:val="FormText"/>
             </w:pPr>
             <w:r>
-              <w:t>0:05</w:t>
+              <w:t>5</w:t>
             </w:r>
           </w:p>
         </w:tc>
@@ -6853,12 +6265,6 @@
         </w:tc>
       </w:tr>
       <w:tr>
-        <w:tblPrEx>
-          <w:tblCellMar>
-            <w:top w:w="0" w:type="dxa"/>
-            <w:bottom w:w="0" w:type="dxa"/>
-          </w:tblCellMar>
-        </w:tblPrEx>
         <w:trPr>
           <w:cantSplit/>
         </w:trPr>
@@ -6993,12 +6399,6 @@
         </w:tc>
       </w:tr>
       <w:tr>
-        <w:tblPrEx>
-          <w:tblCellMar>
-            <w:top w:w="0" w:type="dxa"/>
-            <w:bottom w:w="0" w:type="dxa"/>
-          </w:tblCellMar>
-        </w:tblPrEx>
         <w:trPr>
           <w:gridBefore w:val="1"/>
           <w:wBefore w:w="36" w:type="dxa"/>
@@ -7237,12 +6637,6 @@
         </w:tc>
       </w:tr>
       <w:tr>
-        <w:tblPrEx>
-          <w:tblCellMar>
-            <w:top w:w="0" w:type="dxa"/>
-            <w:bottom w:w="0" w:type="dxa"/>
-          </w:tblCellMar>
-        </w:tblPrEx>
         <w:trPr>
           <w:gridBefore w:val="1"/>
           <w:wBefore w:w="36" w:type="dxa"/>
@@ -7495,7 +6889,7 @@
               <w:pStyle w:val="FormText"/>
             </w:pPr>
             <w:r>
-              <w:t>0:1</w:t>
+              <w:t>1</w:t>
             </w:r>
             <w:r>
               <w:t>5</w:t>
@@ -7534,12 +6928,6 @@
         </w:tc>
       </w:tr>
       <w:tr>
-        <w:tblPrEx>
-          <w:tblCellMar>
-            <w:top w:w="0" w:type="dxa"/>
-            <w:bottom w:w="0" w:type="dxa"/>
-          </w:tblCellMar>
-        </w:tblPrEx>
         <w:trPr>
           <w:cantSplit/>
         </w:trPr>
@@ -7666,12 +7054,6 @@
         </w:tc>
       </w:tr>
       <w:tr>
-        <w:tblPrEx>
-          <w:tblCellMar>
-            <w:top w:w="0" w:type="dxa"/>
-            <w:bottom w:w="0" w:type="dxa"/>
-          </w:tblCellMar>
-        </w:tblPrEx>
         <w:trPr>
           <w:gridBefore w:val="1"/>
           <w:wBefore w:w="36" w:type="dxa"/>
@@ -7910,12 +7292,6 @@
         </w:tc>
       </w:tr>
       <w:tr>
-        <w:tblPrEx>
-          <w:tblCellMar>
-            <w:top w:w="0" w:type="dxa"/>
-            <w:bottom w:w="0" w:type="dxa"/>
-          </w:tblCellMar>
-        </w:tblPrEx>
         <w:trPr>
           <w:gridBefore w:val="1"/>
           <w:wBefore w:w="36" w:type="dxa"/>
@@ -7942,6 +7318,9 @@
             <w:r>
               <w:t>PSP</w:t>
             </w:r>
+            <w:r>
+              <w:t>0</w:t>
+            </w:r>
           </w:p>
         </w:tc>
         <w:tc>
@@ -8168,7 +7547,7 @@
               <w:pStyle w:val="FormText"/>
             </w:pPr>
             <w:r>
-              <w:t>0:03</w:t>
+              <w:t>3</w:t>
             </w:r>
           </w:p>
         </w:tc>
@@ -8204,12 +7583,6 @@
         </w:tc>
       </w:tr>
       <w:tr>
-        <w:tblPrEx>
-          <w:tblCellMar>
-            <w:top w:w="0" w:type="dxa"/>
-            <w:bottom w:w="0" w:type="dxa"/>
-          </w:tblCellMar>
-        </w:tblPrEx>
         <w:trPr>
           <w:cantSplit/>
         </w:trPr>
@@ -8874,6 +8247,7 @@
   <w:style w:type="character" w:default="1" w:styleId="Fuentedeprrafopredeter">
     <w:name w:val="Default Paragraph Font"/>
     <w:uiPriority w:val="1"/>
+    <w:semiHidden/>
     <w:unhideWhenUsed/>
   </w:style>
   <w:style w:type="table" w:default="1" w:styleId="Tablanormal">

</xml_diff>